<commit_message>
Implemented Singleton Design Pattern for ScoreManager
</commit_message>
<xml_diff>
--- a/TODOes.docx
+++ b/TODOes.docx
@@ -50,35 +50,7 @@
           <w:b/>
           <w:lang w:val="en-US"/>
         </w:rPr>
-        <w:t>Singleton</w:t>
-      </w:r>
-      <w:r>
         <w:t xml:space="preserve"> </w:t>
-      </w:r>
-      <w:r>
-        <w:rPr>
-          <w:lang w:val="en-US"/>
-        </w:rPr>
-        <w:t xml:space="preserve">design pattern </w:t>
-      </w:r>
-      <w:r>
-        <w:rPr>
-          <w:lang w:val="en-US"/>
-        </w:rPr>
-        <w:t>for</w:t>
-      </w:r>
-      <w:r>
-        <w:rPr>
-          <w:lang w:val="en-US"/>
-        </w:rPr>
-        <w:t xml:space="preserve"> </w:t>
-      </w:r>
-      <w:r>
-        <w:rPr>
-          <w:b/>
-          <w:lang w:val="en-US"/>
-        </w:rPr>
-        <w:t>ScoreManager</w:t>
       </w:r>
     </w:p>
     <w:p>
@@ -156,8 +128,6 @@
         </w:rPr>
         <w:t>PrintNewLine</w:t>
       </w:r>
-      <w:bookmarkStart w:id="0" w:name="_GoBack"/>
-      <w:bookmarkEnd w:id="0"/>
     </w:p>
     <w:p>
       <w:pPr>
@@ -183,6 +153,8 @@
         </w:rPr>
         <w:t>1 method</w:t>
       </w:r>
+      <w:bookmarkStart w:id="0" w:name="_GoBack"/>
+      <w:bookmarkEnd w:id="0"/>
     </w:p>
     <w:p>
       <w:pPr>

</xml_diff>